<commit_message>
Criação de arquivo modelo para os outros clients
</commit_message>
<xml_diff>
--- a/GuiaBasico_generico.docx
+++ b/GuiaBasico_generico.docx
@@ -92,52 +92,31 @@
           <w:color w:val="FF0000"/>
           <w:lang w:eastAsia="pt-BR"/>
         </w:rPr>
-        <w:drawing>
-          <wp:inline distT="0" distB="0" distL="0" distR="0">
-            <wp:extent cx="2919803" cy="2528047"/>
-            <wp:effectExtent l="0" t="0" r="0" b="5715"/>
-            <wp:docPr id="2" name="Imagem 2"/>
-            <wp:cNvGraphicFramePr>
-              <a:graphicFrameLocks xmlns:a="http://schemas.openxmlformats.org/drawingml/2006/main" noChangeAspect="1"/>
-            </wp:cNvGraphicFramePr>
-            <a:graphic xmlns:a="http://schemas.openxmlformats.org/drawingml/2006/main">
-              <a:graphicData uri="http://schemas.openxmlformats.org/drawingml/2006/picture">
-                <pic:pic xmlns:pic="http://schemas.openxmlformats.org/drawingml/2006/picture">
-                  <pic:nvPicPr>
-                    <pic:cNvPr id="0" name="print_001.png"/>
-                    <pic:cNvPicPr/>
-                  </pic:nvPicPr>
-                  <pic:blipFill>
-                    <a:blip r:embed="rId6">
-                      <a:extLst>
-                        <a:ext uri="{28A0092B-C50C-407E-A947-70E740481C1C}">
-                          <a14:useLocalDpi xmlns:a14="http://schemas.microsoft.com/office/drawing/2010/main" val="0"/>
-                        </a:ext>
-                      </a:extLst>
-                    </a:blip>
-                    <a:stretch>
-                      <a:fillRect/>
-                    </a:stretch>
-                  </pic:blipFill>
-                  <pic:spPr>
-                    <a:xfrm>
-                      <a:off x="0" y="0"/>
-                      <a:ext cx="2925787" cy="2533228"/>
-                    </a:xfrm>
-                    <a:prstGeom prst="rect">
-                      <a:avLst/>
-                    </a:prstGeom>
-                  </pic:spPr>
-                </pic:pic>
-              </a:graphicData>
-            </a:graphic>
-          </wp:inline>
-        </w:drawing>
+        <w:t>&lt;acao&gt;</w:t>
+      </w:r>
+    </w:p>
+    <w:p>
+      <w:pPr>
+        <w:pStyle w:val="Ttulo2"/>
+      </w:pPr>
+      <w:r>
+        <w:t>Ligando a um repositório remoto</w:t>
+      </w:r>
+      <w:r>
+        <w:t xml:space="preserve"> </w:t>
       </w:r>
     </w:p>
     <w:p>
       <w:pPr>
         <w:jc w:val="both"/>
+      </w:pPr>
+      <w:r>
+        <w:t xml:space="preserve">Como já existe um repositório remoto vazio e agora também existe um repositório local. O próximo passo que deve ser feito a criação de uma ligação entre os dois repositórios para que o código que está sendo versionado localmente possa ser compartilhado na rede. </w:t>
+      </w:r>
+    </w:p>
+    <w:p>
+      <w:pPr>
+        <w:jc w:val="both"/>
         <w:rPr>
           <w:color w:val="FF0000"/>
         </w:rPr>
@@ -145,216 +124,72 @@
       <w:r>
         <w:rPr>
           <w:noProof/>
+          <w:color w:val="FF0000"/>
           <w:lang w:eastAsia="pt-BR"/>
         </w:rPr>
-        <w:drawing>
-          <wp:inline distT="0" distB="0" distL="0" distR="0" wp14:anchorId="28E088AD" wp14:editId="6352566D">
-            <wp:extent cx="3810000" cy="1664019"/>
-            <wp:effectExtent l="0" t="0" r="0" b="0"/>
-            <wp:docPr id="1" name="Imagem 1"/>
-            <wp:cNvGraphicFramePr>
-              <a:graphicFrameLocks xmlns:a="http://schemas.openxmlformats.org/drawingml/2006/main" noChangeAspect="1"/>
-            </wp:cNvGraphicFramePr>
-            <a:graphic xmlns:a="http://schemas.openxmlformats.org/drawingml/2006/main">
-              <a:graphicData uri="http://schemas.openxmlformats.org/drawingml/2006/picture">
-                <pic:pic xmlns:pic="http://schemas.openxmlformats.org/drawingml/2006/picture">
-                  <pic:nvPicPr>
-                    <pic:cNvPr id="0" name=""/>
-                    <pic:cNvPicPr/>
-                  </pic:nvPicPr>
-                  <pic:blipFill>
-                    <a:blip r:embed="rId7"/>
-                    <a:stretch>
-                      <a:fillRect/>
-                    </a:stretch>
-                  </pic:blipFill>
-                  <pic:spPr>
-                    <a:xfrm>
-                      <a:off x="0" y="0"/>
-                      <a:ext cx="3812321" cy="1665033"/>
-                    </a:xfrm>
-                    <a:prstGeom prst="rect">
-                      <a:avLst/>
-                    </a:prstGeom>
-                  </pic:spPr>
-                </pic:pic>
-              </a:graphicData>
-            </a:graphic>
-          </wp:inline>
-        </w:drawing>
+        <w:t>&lt;acao&gt;</w:t>
+      </w:r>
+    </w:p>
+    <w:p>
+      <w:pPr>
+        <w:pStyle w:val="Ttulo2"/>
+      </w:pPr>
+      <w:r>
+        <w:t>Clonando um repositório remoto</w:t>
       </w:r>
     </w:p>
     <w:p>
       <w:pPr>
         <w:jc w:val="both"/>
+      </w:pPr>
+      <w:r>
+        <w:t>A outra forma de iniciar um trabalho de versionamento de código usando Git seria se já existisse um projeto no repositório remoto</w:t>
+      </w:r>
+      <w:r>
+        <w:t xml:space="preserve">. Esse cenário é, talvez, o mais comum dos casos, pois isso acontece quando vamos dar continuidade a um trabalho que tinha sido iniciado anteriormente. Nesse caso o que será feito é um </w:t>
+      </w:r>
+      <w:r>
+        <w:rPr>
+          <w:b/>
+        </w:rPr>
+        <w:t>clone do repositório remoto</w:t>
+      </w:r>
+      <w:r>
+        <w:t xml:space="preserve">.  Quando um repositório remoto é clonado, o usuário que fez o clone passa a ter um </w:t>
+      </w:r>
+      <w:r>
+        <w:rPr>
+          <w:b/>
+        </w:rPr>
+        <w:t>repositório local</w:t>
+      </w:r>
+      <w:r>
+        <w:rPr>
+          <w:b/>
+        </w:rPr>
+        <w:t xml:space="preserve"> idêntico ao repositório que foi clonado</w:t>
+      </w:r>
+      <w:r>
+        <w:t xml:space="preserve">. </w:t>
+      </w:r>
+      <w:r>
+        <w:t xml:space="preserve">Vale lembrar que quando se clona um repositório remoto, ele automaticamente já possui uma ligação entre o local e o remoto. </w:t>
+      </w:r>
+    </w:p>
+    <w:p>
+      <w:pPr>
+        <w:jc w:val="both"/>
         <w:rPr>
           <w:color w:val="FF0000"/>
         </w:rPr>
       </w:pPr>
-    </w:p>
-    <w:p>
-      <w:pPr>
-        <w:pStyle w:val="Ttulo2"/>
-      </w:pPr>
-      <w:r>
-        <w:t>Ligando a um repositório remoto</w:t>
-      </w:r>
-      <w:r>
-        <w:t xml:space="preserve"> </w:t>
-      </w:r>
-    </w:p>
-    <w:p>
-      <w:pPr>
-        <w:jc w:val="both"/>
-      </w:pPr>
-      <w:r>
-        <w:t xml:space="preserve">Como já existe um repositório remoto vazio e agora também existe um repositório local. O próximo passo que deve ser feito a criação de uma ligação entre os dois repositórios para que o código que está sendo versionado localmente possa ser compartilhado na rede. </w:t>
-      </w:r>
-    </w:p>
-    <w:p>
-      <w:pPr>
-        <w:pStyle w:val="Ttulo2"/>
-      </w:pPr>
       <w:r>
         <w:rPr>
           <w:noProof/>
+          <w:color w:val="FF0000"/>
           <w:lang w:eastAsia="pt-BR"/>
         </w:rPr>
-        <w:lastRenderedPageBreak/>
-        <w:drawing>
-          <wp:inline distT="0" distB="0" distL="0" distR="0" wp14:anchorId="5466DAD7" wp14:editId="077B4D8D">
-            <wp:extent cx="2859473" cy="3334870"/>
-            <wp:effectExtent l="0" t="0" r="0" b="0"/>
-            <wp:docPr id="6" name="Imagem 6"/>
-            <wp:cNvGraphicFramePr>
-              <a:graphicFrameLocks xmlns:a="http://schemas.openxmlformats.org/drawingml/2006/main" noChangeAspect="1"/>
-            </wp:cNvGraphicFramePr>
-            <a:graphic xmlns:a="http://schemas.openxmlformats.org/drawingml/2006/main">
-              <a:graphicData uri="http://schemas.openxmlformats.org/drawingml/2006/picture">
-                <pic:pic xmlns:pic="http://schemas.openxmlformats.org/drawingml/2006/picture">
-                  <pic:nvPicPr>
-                    <pic:cNvPr id="0" name=""/>
-                    <pic:cNvPicPr/>
-                  </pic:nvPicPr>
-                  <pic:blipFill>
-                    <a:blip r:embed="rId8"/>
-                    <a:stretch>
-                      <a:fillRect/>
-                    </a:stretch>
-                  </pic:blipFill>
-                  <pic:spPr>
-                    <a:xfrm>
-                      <a:off x="0" y="0"/>
-                      <a:ext cx="2861622" cy="3337376"/>
-                    </a:xfrm>
-                    <a:prstGeom prst="rect">
-                      <a:avLst/>
-                    </a:prstGeom>
-                  </pic:spPr>
-                </pic:pic>
-              </a:graphicData>
-            </a:graphic>
-          </wp:inline>
-        </w:drawing>
-      </w:r>
-    </w:p>
-    <w:p>
-      <w:pPr>
-        <w:pStyle w:val="Ttulo2"/>
-      </w:pPr>
-      <w:r>
-        <w:t>Clonando um repositório remoto</w:t>
-      </w:r>
-    </w:p>
-    <w:p>
-      <w:pPr>
-        <w:jc w:val="both"/>
-      </w:pPr>
-      <w:r>
-        <w:t>A outra forma de iniciar um trabalho de versionamento de código usando Git seria se já existisse um projeto no repositório remoto</w:t>
-      </w:r>
-      <w:r>
-        <w:t xml:space="preserve">. Esse cenário é, talvez, o mais comum dos casos, pois isso acontece quando vamos dar continuidade a um trabalho que tinha sido iniciado anteriormente. Nesse caso o que será feito é um </w:t>
-      </w:r>
-      <w:r>
-        <w:rPr>
-          <w:b/>
-        </w:rPr>
-        <w:t>clone do repositório remoto</w:t>
-      </w:r>
-      <w:r>
-        <w:t xml:space="preserve">.  Quando um repositório remoto é clonado, o usuário que fez o clone passa a ter um </w:t>
-      </w:r>
-      <w:r>
-        <w:rPr>
-          <w:b/>
-        </w:rPr>
-        <w:t>repositório local</w:t>
-      </w:r>
-      <w:r>
-        <w:rPr>
-          <w:b/>
-        </w:rPr>
-        <w:t xml:space="preserve"> idêntico ao repositório que foi clonado</w:t>
-      </w:r>
-      <w:r>
-        <w:t xml:space="preserve">. </w:t>
-      </w:r>
-      <w:r>
-        <w:t xml:space="preserve">Vale lembrar que quando se clona um repositório remoto, ele automaticamente já possui uma ligação entre o local e o remoto. </w:t>
-      </w:r>
-    </w:p>
-    <w:p>
-      <w:pPr>
-        <w:pStyle w:val="Ttulo2"/>
-      </w:pPr>
-      <w:r>
-        <w:rPr>
-          <w:noProof/>
-          <w:lang w:eastAsia="pt-BR"/>
-        </w:rPr>
-        <w:lastRenderedPageBreak/>
-        <w:drawing>
-          <wp:inline distT="0" distB="0" distL="0" distR="0">
-            <wp:extent cx="3839111" cy="4353533"/>
-            <wp:effectExtent l="0" t="0" r="9525" b="9525"/>
-            <wp:docPr id="7" name="Imagem 7"/>
-            <wp:cNvGraphicFramePr>
-              <a:graphicFrameLocks xmlns:a="http://schemas.openxmlformats.org/drawingml/2006/main" noChangeAspect="1"/>
-            </wp:cNvGraphicFramePr>
-            <a:graphic xmlns:a="http://schemas.openxmlformats.org/drawingml/2006/main">
-              <a:graphicData uri="http://schemas.openxmlformats.org/drawingml/2006/picture">
-                <pic:pic xmlns:pic="http://schemas.openxmlformats.org/drawingml/2006/picture">
-                  <pic:nvPicPr>
-                    <pic:cNvPr id="0" name="print_remote_repo001.png"/>
-                    <pic:cNvPicPr/>
-                  </pic:nvPicPr>
-                  <pic:blipFill>
-                    <a:blip r:embed="rId9">
-                      <a:extLst>
-                        <a:ext uri="{28A0092B-C50C-407E-A947-70E740481C1C}">
-                          <a14:useLocalDpi xmlns:a14="http://schemas.microsoft.com/office/drawing/2010/main" val="0"/>
-                        </a:ext>
-                      </a:extLst>
-                    </a:blip>
-                    <a:stretch>
-                      <a:fillRect/>
-                    </a:stretch>
-                  </pic:blipFill>
-                  <pic:spPr>
-                    <a:xfrm>
-                      <a:off x="0" y="0"/>
-                      <a:ext cx="3839111" cy="4353533"/>
-                    </a:xfrm>
-                    <a:prstGeom prst="rect">
-                      <a:avLst/>
-                    </a:prstGeom>
-                  </pic:spPr>
-                </pic:pic>
-              </a:graphicData>
-            </a:graphic>
-          </wp:inline>
-        </w:drawing>
+        <w:t>&lt;acao&gt;</w:t>
       </w:r>
     </w:p>
     <w:p>
@@ -439,73 +274,51 @@
       </w:r>
       <w:proofErr w:type="spellEnd"/>
       <w:r>
-        <w:t xml:space="preserve"> do repositório. </w:t>
-      </w:r>
-    </w:p>
-    <w:p>
-      <w:pPr>
-        <w:pStyle w:val="Ttulo2"/>
-      </w:pPr>
-      <w:r>
-        <w:rPr>
-          <w:rFonts w:asciiTheme="minorHAnsi" w:eastAsiaTheme="minorHAnsi" w:hAnsiTheme="minorHAnsi" w:cstheme="minorBidi"/>
-          <w:b w:val="0"/>
-          <w:bCs w:val="0"/>
+        <w:t xml:space="preserve"> do </w:t>
+      </w:r>
+      <w:proofErr w:type="gramStart"/>
+      <w:r>
+        <w:t>repositório</w:t>
+      </w:r>
+      <w:proofErr w:type="gramEnd"/>
+      <w:r>
+        <w:t xml:space="preserve"> </w:t>
+      </w:r>
+    </w:p>
+    <w:p>
+      <w:pPr>
+        <w:jc w:val="both"/>
+        <w:rPr>
           <w:noProof/>
           <w:color w:val="FF0000"/>
-          <w:sz w:val="22"/>
-          <w:szCs w:val="22"/>
           <w:lang w:eastAsia="pt-BR"/>
         </w:rPr>
-        <w:lastRenderedPageBreak/>
-        <w:drawing>
-          <wp:inline distT="0" distB="0" distL="0" distR="0">
-            <wp:extent cx="2710688" cy="3801036"/>
-            <wp:effectExtent l="0" t="0" r="0" b="0"/>
-            <wp:docPr id="4" name="Imagem 4" descr="C:\Users\mollivier\Desktop\tutorial_git\imagens\print_staging_area.png"/>
-            <wp:cNvGraphicFramePr>
-              <a:graphicFrameLocks xmlns:a="http://schemas.openxmlformats.org/drawingml/2006/main" noChangeAspect="1"/>
-            </wp:cNvGraphicFramePr>
-            <a:graphic xmlns:a="http://schemas.openxmlformats.org/drawingml/2006/main">
-              <a:graphicData uri="http://schemas.openxmlformats.org/drawingml/2006/picture">
-                <pic:pic xmlns:pic="http://schemas.openxmlformats.org/drawingml/2006/picture">
-                  <pic:nvPicPr>
-                    <pic:cNvPr id="0" name="Picture 1" descr="C:\Users\mollivier\Desktop\tutorial_git\imagens\print_staging_area.png"/>
-                    <pic:cNvPicPr>
-                      <a:picLocks noChangeAspect="1" noChangeArrowheads="1"/>
-                    </pic:cNvPicPr>
-                  </pic:nvPicPr>
-                  <pic:blipFill>
-                    <a:blip r:embed="rId10">
-                      <a:extLst>
-                        <a:ext uri="{28A0092B-C50C-407E-A947-70E740481C1C}">
-                          <a14:useLocalDpi xmlns:a14="http://schemas.microsoft.com/office/drawing/2010/main" val="0"/>
-                        </a:ext>
-                      </a:extLst>
-                    </a:blip>
-                    <a:srcRect/>
-                    <a:stretch>
-                      <a:fillRect/>
-                    </a:stretch>
-                  </pic:blipFill>
-                  <pic:spPr bwMode="auto">
-                    <a:xfrm>
-                      <a:off x="0" y="0"/>
-                      <a:ext cx="2710872" cy="3801294"/>
-                    </a:xfrm>
-                    <a:prstGeom prst="rect">
-                      <a:avLst/>
-                    </a:prstGeom>
-                    <a:noFill/>
-                    <a:ln>
-                      <a:noFill/>
-                    </a:ln>
-                  </pic:spPr>
-                </pic:pic>
-              </a:graphicData>
-            </a:graphic>
-          </wp:inline>
-        </w:drawing>
+      </w:pPr>
+      <w:r>
+        <w:rPr>
+          <w:noProof/>
+          <w:color w:val="FF0000"/>
+          <w:lang w:eastAsia="pt-BR"/>
+        </w:rPr>
+        <w:t>&lt;</w:t>
+      </w:r>
+      <w:proofErr w:type="spellStart"/>
+      <w:r>
+        <w:rPr>
+          <w:noProof/>
+          <w:color w:val="FF0000"/>
+          <w:lang w:eastAsia="pt-BR"/>
+        </w:rPr>
+        <w:t>acao</w:t>
+      </w:r>
+      <w:proofErr w:type="spellEnd"/>
+      <w:r>
+        <w:rPr>
+          <w:noProof/>
+          <w:color w:val="FF0000"/>
+          <w:lang w:eastAsia="pt-BR"/>
+        </w:rPr>
+        <w:t>&gt;</w:t>
       </w:r>
     </w:p>
     <w:p>
@@ -590,44 +403,10 @@
       <w:r>
         <w:rPr>
           <w:noProof/>
+          <w:color w:val="FF0000"/>
           <w:lang w:eastAsia="pt-BR"/>
         </w:rPr>
-        <w:lastRenderedPageBreak/>
-        <w:drawing>
-          <wp:inline distT="0" distB="0" distL="0" distR="0" wp14:anchorId="02E9B63D" wp14:editId="4BE56208">
-            <wp:extent cx="2940423" cy="4096363"/>
-            <wp:effectExtent l="0" t="0" r="0" b="0"/>
-            <wp:docPr id="3" name="Imagem 3"/>
-            <wp:cNvGraphicFramePr>
-              <a:graphicFrameLocks xmlns:a="http://schemas.openxmlformats.org/drawingml/2006/main" noChangeAspect="1"/>
-            </wp:cNvGraphicFramePr>
-            <a:graphic xmlns:a="http://schemas.openxmlformats.org/drawingml/2006/main">
-              <a:graphicData uri="http://schemas.openxmlformats.org/drawingml/2006/picture">
-                <pic:pic xmlns:pic="http://schemas.openxmlformats.org/drawingml/2006/picture">
-                  <pic:nvPicPr>
-                    <pic:cNvPr id="0" name=""/>
-                    <pic:cNvPicPr/>
-                  </pic:nvPicPr>
-                  <pic:blipFill>
-                    <a:blip r:embed="rId11"/>
-                    <a:stretch>
-                      <a:fillRect/>
-                    </a:stretch>
-                  </pic:blipFill>
-                  <pic:spPr>
-                    <a:xfrm>
-                      <a:off x="0" y="0"/>
-                      <a:ext cx="2938032" cy="4093032"/>
-                    </a:xfrm>
-                    <a:prstGeom prst="rect">
-                      <a:avLst/>
-                    </a:prstGeom>
-                  </pic:spPr>
-                </pic:pic>
-              </a:graphicData>
-            </a:graphic>
-          </wp:inline>
-        </w:drawing>
+        <w:t>&lt;acao&gt;</w:t>
       </w:r>
     </w:p>
     <w:p>
@@ -643,6 +422,7 @@
           <w:sz w:val="26"/>
           <w:szCs w:val="26"/>
         </w:rPr>
+        <w:lastRenderedPageBreak/>
         <w:t>Verificando o histórico de alterações</w:t>
       </w:r>
     </w:p>
@@ -667,47 +447,7 @@
           <w:color w:val="FF0000"/>
           <w:lang w:eastAsia="pt-BR"/>
         </w:rPr>
-        <w:drawing>
-          <wp:inline distT="0" distB="0" distL="0" distR="0">
-            <wp:extent cx="5400040" cy="3148965"/>
-            <wp:effectExtent l="0" t="0" r="0" b="0"/>
-            <wp:docPr id="11" name="Imagem 11"/>
-            <wp:cNvGraphicFramePr>
-              <a:graphicFrameLocks xmlns:a="http://schemas.openxmlformats.org/drawingml/2006/main" noChangeAspect="1"/>
-            </wp:cNvGraphicFramePr>
-            <a:graphic xmlns:a="http://schemas.openxmlformats.org/drawingml/2006/main">
-              <a:graphicData uri="http://schemas.openxmlformats.org/drawingml/2006/picture">
-                <pic:pic xmlns:pic="http://schemas.openxmlformats.org/drawingml/2006/picture">
-                  <pic:nvPicPr>
-                    <pic:cNvPr id="0" name="print_history.png"/>
-                    <pic:cNvPicPr/>
-                  </pic:nvPicPr>
-                  <pic:blipFill>
-                    <a:blip r:embed="rId12">
-                      <a:extLst>
-                        <a:ext uri="{28A0092B-C50C-407E-A947-70E740481C1C}">
-                          <a14:useLocalDpi xmlns:a14="http://schemas.microsoft.com/office/drawing/2010/main" val="0"/>
-                        </a:ext>
-                      </a:extLst>
-                    </a:blip>
-                    <a:stretch>
-                      <a:fillRect/>
-                    </a:stretch>
-                  </pic:blipFill>
-                  <pic:spPr>
-                    <a:xfrm>
-                      <a:off x="0" y="0"/>
-                      <a:ext cx="5400040" cy="3148965"/>
-                    </a:xfrm>
-                    <a:prstGeom prst="rect">
-                      <a:avLst/>
-                    </a:prstGeom>
-                  </pic:spPr>
-                </pic:pic>
-              </a:graphicData>
-            </a:graphic>
-          </wp:inline>
-        </w:drawing>
+        <w:t>&lt;acao&gt;</w:t>
       </w:r>
     </w:p>
     <w:p>
@@ -715,7 +455,6 @@
         <w:pStyle w:val="Ttulo2"/>
       </w:pPr>
       <w:r>
-        <w:lastRenderedPageBreak/>
         <w:t>Enviando alterações para um repositório remoto</w:t>
       </w:r>
     </w:p>
@@ -749,49 +488,10 @@
       <w:r>
         <w:rPr>
           <w:noProof/>
+          <w:color w:val="FF0000"/>
           <w:lang w:eastAsia="pt-BR"/>
         </w:rPr>
-        <w:drawing>
-          <wp:inline distT="0" distB="0" distL="0" distR="0">
-            <wp:extent cx="2476802" cy="2850776"/>
-            <wp:effectExtent l="0" t="0" r="0" b="6985"/>
-            <wp:docPr id="8" name="Imagem 8"/>
-            <wp:cNvGraphicFramePr>
-              <a:graphicFrameLocks xmlns:a="http://schemas.openxmlformats.org/drawingml/2006/main" noChangeAspect="1"/>
-            </wp:cNvGraphicFramePr>
-            <a:graphic xmlns:a="http://schemas.openxmlformats.org/drawingml/2006/main">
-              <a:graphicData uri="http://schemas.openxmlformats.org/drawingml/2006/picture">
-                <pic:pic xmlns:pic="http://schemas.openxmlformats.org/drawingml/2006/picture">
-                  <pic:nvPicPr>
-                    <pic:cNvPr id="0" name="print_push.png"/>
-                    <pic:cNvPicPr/>
-                  </pic:nvPicPr>
-                  <pic:blipFill>
-                    <a:blip r:embed="rId13">
-                      <a:extLst>
-                        <a:ext uri="{28A0092B-C50C-407E-A947-70E740481C1C}">
-                          <a14:useLocalDpi xmlns:a14="http://schemas.microsoft.com/office/drawing/2010/main" val="0"/>
-                        </a:ext>
-                      </a:extLst>
-                    </a:blip>
-                    <a:stretch>
-                      <a:fillRect/>
-                    </a:stretch>
-                  </pic:blipFill>
-                  <pic:spPr>
-                    <a:xfrm>
-                      <a:off x="0" y="0"/>
-                      <a:ext cx="2480366" cy="2854879"/>
-                    </a:xfrm>
-                    <a:prstGeom prst="rect">
-                      <a:avLst/>
-                    </a:prstGeom>
-                  </pic:spPr>
-                </pic:pic>
-              </a:graphicData>
-            </a:graphic>
-          </wp:inline>
-        </w:drawing>
+        <w:t>&lt;acao&gt;</w:t>
       </w:r>
     </w:p>
     <w:p>
@@ -836,60 +536,21 @@
       <w:r>
         <w:t xml:space="preserve"> alterações feitas por terceiros.</w:t>
       </w:r>
+    </w:p>
+    <w:p>
+      <w:pPr>
+        <w:jc w:val="both"/>
+      </w:pPr>
+      <w:r>
+        <w:rPr>
+          <w:noProof/>
+          <w:color w:val="FF0000"/>
+          <w:lang w:eastAsia="pt-BR"/>
+        </w:rPr>
+        <w:t>&lt;acao&gt;</w:t>
+      </w:r>
       <w:bookmarkStart w:id="0" w:name="_GoBack"/>
       <w:bookmarkEnd w:id="0"/>
-    </w:p>
-    <w:p>
-      <w:pPr>
-        <w:jc w:val="both"/>
-      </w:pPr>
-      <w:r>
-        <w:rPr>
-          <w:noProof/>
-          <w:lang w:eastAsia="pt-BR"/>
-        </w:rPr>
-        <w:drawing>
-          <wp:inline distT="0" distB="0" distL="0" distR="0">
-            <wp:extent cx="2469016" cy="2841812"/>
-            <wp:effectExtent l="0" t="0" r="7620" b="0"/>
-            <wp:docPr id="9" name="Imagem 9"/>
-            <wp:cNvGraphicFramePr>
-              <a:graphicFrameLocks xmlns:a="http://schemas.openxmlformats.org/drawingml/2006/main" noChangeAspect="1"/>
-            </wp:cNvGraphicFramePr>
-            <a:graphic xmlns:a="http://schemas.openxmlformats.org/drawingml/2006/main">
-              <a:graphicData uri="http://schemas.openxmlformats.org/drawingml/2006/picture">
-                <pic:pic xmlns:pic="http://schemas.openxmlformats.org/drawingml/2006/picture">
-                  <pic:nvPicPr>
-                    <pic:cNvPr id="0" name="print_pull.png"/>
-                    <pic:cNvPicPr/>
-                  </pic:nvPicPr>
-                  <pic:blipFill>
-                    <a:blip r:embed="rId14">
-                      <a:extLst>
-                        <a:ext uri="{28A0092B-C50C-407E-A947-70E740481C1C}">
-                          <a14:useLocalDpi xmlns:a14="http://schemas.microsoft.com/office/drawing/2010/main" val="0"/>
-                        </a:ext>
-                      </a:extLst>
-                    </a:blip>
-                    <a:stretch>
-                      <a:fillRect/>
-                    </a:stretch>
-                  </pic:blipFill>
-                  <pic:spPr>
-                    <a:xfrm>
-                      <a:off x="0" y="0"/>
-                      <a:ext cx="2475317" cy="2849065"/>
-                    </a:xfrm>
-                    <a:prstGeom prst="rect">
-                      <a:avLst/>
-                    </a:prstGeom>
-                  </pic:spPr>
-                </pic:pic>
-              </a:graphicData>
-            </a:graphic>
-          </wp:inline>
-        </w:drawing>
-      </w:r>
     </w:p>
     <w:sectPr>
       <w:pgSz w:w="11906" w:h="16838"/>
@@ -1230,7 +891,6 @@
   <w:style w:type="character" w:default="1" w:styleId="Fontepargpadro">
     <w:name w:val="Default Paragraph Font"/>
     <w:uiPriority w:val="1"/>
-    <w:semiHidden/>
     <w:unhideWhenUsed/>
   </w:style>
   <w:style w:type="table" w:default="1" w:styleId="Tabelanormal">
@@ -1612,7 +1272,6 @@
   <w:style w:type="character" w:default="1" w:styleId="Fontepargpadro">
     <w:name w:val="Default Paragraph Font"/>
     <w:uiPriority w:val="1"/>
-    <w:semiHidden/>
     <w:unhideWhenUsed/>
   </w:style>
   <w:style w:type="table" w:default="1" w:styleId="Tabelanormal">

</xml_diff>